<commit_message>
Reformatted visuals to align them
</commit_message>
<xml_diff>
--- a/Furniture Sales Documentation.docx
+++ b/Furniture Sales Documentation.docx
@@ -1396,6 +1396,40 @@
           <w:rFonts w:ascii="Times New Roman" w:eastAsia="Times New Roman" w:hAnsi="Times New Roman" w:cs="Times New Roman"/>
           <w:u w:val="single"/>
         </w:rPr>
+        <w:t>Queries</w:t>
+      </w:r>
+    </w:p>
+    <w:p>
+      <w:pPr>
+        <w:pStyle w:val="NoSpacing"/>
+        <w:numPr>
+          <w:ilvl w:val="0"/>
+          <w:numId w:val="13"/>
+        </w:numPr>
+        <w:rPr>
+          <w:rFonts w:ascii="Times New Roman" w:eastAsia="Times New Roman" w:hAnsi="Times New Roman" w:cs="Times New Roman"/>
+        </w:rPr>
+      </w:pPr>
+      <w:r>
+        <w:rPr>
+          <w:rFonts w:ascii="Times New Roman" w:eastAsia="Times New Roman" w:hAnsi="Times New Roman" w:cs="Times New Roman"/>
+        </w:rPr>
+        <w:t>Investigate negative profit margin.</w:t>
+      </w:r>
+    </w:p>
+    <w:p>
+      <w:pPr>
+        <w:pStyle w:val="NoSpacing"/>
+        <w:rPr>
+          <w:rFonts w:ascii="Times New Roman" w:eastAsia="Times New Roman" w:hAnsi="Times New Roman" w:cs="Times New Roman"/>
+          <w:u w:val="single"/>
+        </w:rPr>
+      </w:pPr>
+      <w:r>
+        <w:rPr>
+          <w:rFonts w:ascii="Times New Roman" w:eastAsia="Times New Roman" w:hAnsi="Times New Roman" w:cs="Times New Roman"/>
+          <w:u w:val="single"/>
+        </w:rPr>
         <w:t>Insights</w:t>
       </w:r>
     </w:p>
@@ -1415,7 +1449,25 @@
         <w:rPr>
           <w:rFonts w:ascii="Times New Roman" w:eastAsia="Times New Roman" w:hAnsi="Times New Roman" w:cs="Times New Roman"/>
         </w:rPr>
-        <w:t>Consumer segment had the most sales in amount, quantity and orders.</w:t>
+        <w:t>The consumer</w:t>
+      </w:r>
+      <w:r>
+        <w:rPr>
+          <w:rFonts w:ascii="Times New Roman" w:eastAsia="Times New Roman" w:hAnsi="Times New Roman" w:cs="Times New Roman"/>
+        </w:rPr>
+        <w:t xml:space="preserve"> segment had the most sales in </w:t>
+      </w:r>
+      <w:r>
+        <w:rPr>
+          <w:rFonts w:ascii="Times New Roman" w:eastAsia="Times New Roman" w:hAnsi="Times New Roman" w:cs="Times New Roman"/>
+        </w:rPr>
+        <w:t>terms of</w:t>
+      </w:r>
+      <w:r>
+        <w:rPr>
+          <w:rFonts w:ascii="Times New Roman" w:eastAsia="Times New Roman" w:hAnsi="Times New Roman" w:cs="Times New Roman"/>
+        </w:rPr>
+        <w:t xml:space="preserve"> quantity and orders.</w:t>
       </w:r>
     </w:p>
     <w:p>
@@ -1434,6 +1486,25 @@
         <w:rPr>
           <w:rFonts w:ascii="Times New Roman" w:eastAsia="Times New Roman" w:hAnsi="Times New Roman" w:cs="Times New Roman"/>
         </w:rPr>
+        <w:t>Several orders were sold at a loss, the unit price didn’t match the cost of the unit cost.</w:t>
+      </w:r>
+    </w:p>
+    <w:p>
+      <w:pPr>
+        <w:pStyle w:val="NoSpacing"/>
+        <w:numPr>
+          <w:ilvl w:val="0"/>
+          <w:numId w:val="11"/>
+        </w:numPr>
+        <w:rPr>
+          <w:rFonts w:ascii="Times New Roman" w:eastAsia="Times New Roman" w:hAnsi="Times New Roman" w:cs="Times New Roman"/>
+          <w:u w:val="single"/>
+        </w:rPr>
+      </w:pPr>
+      <w:r>
+        <w:rPr>
+          <w:rFonts w:ascii="Times New Roman" w:eastAsia="Times New Roman" w:hAnsi="Times New Roman" w:cs="Times New Roman"/>
+        </w:rPr>
         <w:t xml:space="preserve">Overall, in all years, the number of orders cumulatively increases as the year progresses. </w:t>
       </w:r>
       <w:r>
@@ -1516,10 +1587,38 @@
     <w:p>
       <w:pPr>
         <w:pStyle w:val="NoSpacing"/>
-        <w:rPr>
-          <w:rFonts w:ascii="Times New Roman" w:eastAsia="Times New Roman" w:hAnsi="Times New Roman" w:cs="Times New Roman"/>
-        </w:rPr>
-      </w:pPr>
+        <w:ind w:left="360"/>
+        <w:rPr>
+          <w:rFonts w:ascii="Times New Roman" w:eastAsia="Times New Roman" w:hAnsi="Times New Roman" w:cs="Times New Roman"/>
+          <w:u w:val="single"/>
+        </w:rPr>
+      </w:pPr>
+      <w:r>
+        <w:rPr>
+          <w:rFonts w:ascii="Times New Roman" w:eastAsia="Times New Roman" w:hAnsi="Times New Roman" w:cs="Times New Roman"/>
+          <w:u w:val="single"/>
+        </w:rPr>
+        <w:t>Recommendations</w:t>
+      </w:r>
+    </w:p>
+    <w:p>
+      <w:pPr>
+        <w:pStyle w:val="NoSpacing"/>
+        <w:numPr>
+          <w:ilvl w:val="0"/>
+          <w:numId w:val="10"/>
+        </w:numPr>
+        <w:rPr>
+          <w:rFonts w:ascii="Times New Roman" w:hAnsi="Times New Roman" w:cs="Times New Roman"/>
+        </w:rPr>
+      </w:pPr>
+      <w:r>
+        <w:rPr>
+          <w:rFonts w:ascii="Times New Roman" w:hAnsi="Times New Roman" w:cs="Times New Roman"/>
+        </w:rPr>
+        <w:lastRenderedPageBreak/>
+        <w:t>Standardize Product prices to ensure they are profitable. If price differentiation exists per region, segment or delivery mode, the standardization should be rectified to ensure that all unit prices have a profit margin to cover the cost.</w:t>
+      </w:r>
     </w:p>
     <w:p>
       <w:pPr>
@@ -1653,6 +1752,95 @@
     </w:lvl>
   </w:abstractNum>
   <w:abstractNum w:abstractNumId="1" w15:restartNumberingAfterBreak="0">
+    <w:nsid w:val="20465C95"/>
+    <w:multiLevelType w:val="hybridMultilevel"/>
+    <w:tmpl w:val="4DB6A30A"/>
+    <w:lvl w:ilvl="0" w:tplc="A4745FC4">
+      <w:start w:val="1"/>
+      <w:numFmt w:val="decimal"/>
+      <w:lvlText w:val="%1."/>
+      <w:lvlJc w:val="left"/>
+      <w:pPr>
+        <w:ind w:left="1080" w:hanging="360"/>
+      </w:pPr>
+      <w:rPr>
+        <w:rFonts w:hint="default"/>
+      </w:rPr>
+    </w:lvl>
+    <w:lvl w:ilvl="1" w:tplc="04090019" w:tentative="1">
+      <w:start w:val="1"/>
+      <w:numFmt w:val="lowerLetter"/>
+      <w:lvlText w:val="%2."/>
+      <w:lvlJc w:val="left"/>
+      <w:pPr>
+        <w:ind w:left="1800" w:hanging="360"/>
+      </w:pPr>
+    </w:lvl>
+    <w:lvl w:ilvl="2" w:tplc="0409001B" w:tentative="1">
+      <w:start w:val="1"/>
+      <w:numFmt w:val="lowerRoman"/>
+      <w:lvlText w:val="%3."/>
+      <w:lvlJc w:val="right"/>
+      <w:pPr>
+        <w:ind w:left="2520" w:hanging="180"/>
+      </w:pPr>
+    </w:lvl>
+    <w:lvl w:ilvl="3" w:tplc="0409000F" w:tentative="1">
+      <w:start w:val="1"/>
+      <w:numFmt w:val="decimal"/>
+      <w:lvlText w:val="%4."/>
+      <w:lvlJc w:val="left"/>
+      <w:pPr>
+        <w:ind w:left="3240" w:hanging="360"/>
+      </w:pPr>
+    </w:lvl>
+    <w:lvl w:ilvl="4" w:tplc="04090019" w:tentative="1">
+      <w:start w:val="1"/>
+      <w:numFmt w:val="lowerLetter"/>
+      <w:lvlText w:val="%5."/>
+      <w:lvlJc w:val="left"/>
+      <w:pPr>
+        <w:ind w:left="3960" w:hanging="360"/>
+      </w:pPr>
+    </w:lvl>
+    <w:lvl w:ilvl="5" w:tplc="0409001B" w:tentative="1">
+      <w:start w:val="1"/>
+      <w:numFmt w:val="lowerRoman"/>
+      <w:lvlText w:val="%6."/>
+      <w:lvlJc w:val="right"/>
+      <w:pPr>
+        <w:ind w:left="4680" w:hanging="180"/>
+      </w:pPr>
+    </w:lvl>
+    <w:lvl w:ilvl="6" w:tplc="0409000F" w:tentative="1">
+      <w:start w:val="1"/>
+      <w:numFmt w:val="decimal"/>
+      <w:lvlText w:val="%7."/>
+      <w:lvlJc w:val="left"/>
+      <w:pPr>
+        <w:ind w:left="5400" w:hanging="360"/>
+      </w:pPr>
+    </w:lvl>
+    <w:lvl w:ilvl="7" w:tplc="04090019" w:tentative="1">
+      <w:start w:val="1"/>
+      <w:numFmt w:val="lowerLetter"/>
+      <w:lvlText w:val="%8."/>
+      <w:lvlJc w:val="left"/>
+      <w:pPr>
+        <w:ind w:left="6120" w:hanging="360"/>
+      </w:pPr>
+    </w:lvl>
+    <w:lvl w:ilvl="8" w:tplc="0409001B" w:tentative="1">
+      <w:start w:val="1"/>
+      <w:numFmt w:val="lowerRoman"/>
+      <w:lvlText w:val="%9."/>
+      <w:lvlJc w:val="right"/>
+      <w:pPr>
+        <w:ind w:left="6840" w:hanging="180"/>
+      </w:pPr>
+    </w:lvl>
+  </w:abstractNum>
+  <w:abstractNum w:abstractNumId="2" w15:restartNumberingAfterBreak="0">
     <w:nsid w:val="33D70C4C"/>
     <w:multiLevelType w:val="hybridMultilevel"/>
     <w:tmpl w:val="076AC31A"/>
@@ -1741,7 +1929,7 @@
       </w:pPr>
     </w:lvl>
   </w:abstractNum>
-  <w:abstractNum w:abstractNumId="2" w15:restartNumberingAfterBreak="0">
+  <w:abstractNum w:abstractNumId="3" w15:restartNumberingAfterBreak="0">
     <w:nsid w:val="34584EEC"/>
     <w:multiLevelType w:val="hybridMultilevel"/>
     <w:tmpl w:val="0A1E67AA"/>
@@ -1827,7 +2015,7 @@
       </w:pPr>
     </w:lvl>
   </w:abstractNum>
-  <w:abstractNum w:abstractNumId="3" w15:restartNumberingAfterBreak="0">
+  <w:abstractNum w:abstractNumId="4" w15:restartNumberingAfterBreak="0">
     <w:nsid w:val="388455DE"/>
     <w:multiLevelType w:val="hybridMultilevel"/>
     <w:tmpl w:val="A3789F9C"/>
@@ -1916,7 +2104,7 @@
       </w:pPr>
     </w:lvl>
   </w:abstractNum>
-  <w:abstractNum w:abstractNumId="4" w15:restartNumberingAfterBreak="0">
+  <w:abstractNum w:abstractNumId="5" w15:restartNumberingAfterBreak="0">
     <w:nsid w:val="404D109C"/>
     <w:multiLevelType w:val="hybridMultilevel"/>
     <w:tmpl w:val="BC405DEA"/>
@@ -2005,7 +2193,7 @@
       </w:pPr>
     </w:lvl>
   </w:abstractNum>
-  <w:abstractNum w:abstractNumId="5" w15:restartNumberingAfterBreak="0">
+  <w:abstractNum w:abstractNumId="6" w15:restartNumberingAfterBreak="0">
     <w:nsid w:val="42447199"/>
     <w:multiLevelType w:val="hybridMultilevel"/>
     <w:tmpl w:val="7ED410A4"/>
@@ -2091,7 +2279,7 @@
       </w:pPr>
     </w:lvl>
   </w:abstractNum>
-  <w:abstractNum w:abstractNumId="6" w15:restartNumberingAfterBreak="0">
+  <w:abstractNum w:abstractNumId="7" w15:restartNumberingAfterBreak="0">
     <w:nsid w:val="46EE578D"/>
     <w:multiLevelType w:val="hybridMultilevel"/>
     <w:tmpl w:val="C8F29228"/>
@@ -2180,7 +2368,7 @@
       </w:pPr>
     </w:lvl>
   </w:abstractNum>
-  <w:abstractNum w:abstractNumId="7" w15:restartNumberingAfterBreak="0">
+  <w:abstractNum w:abstractNumId="8" w15:restartNumberingAfterBreak="0">
     <w:nsid w:val="4CBB685A"/>
     <w:multiLevelType w:val="hybridMultilevel"/>
     <w:tmpl w:val="7164917A"/>
@@ -2269,7 +2457,96 @@
       </w:pPr>
     </w:lvl>
   </w:abstractNum>
-  <w:abstractNum w:abstractNumId="8" w15:restartNumberingAfterBreak="0">
+  <w:abstractNum w:abstractNumId="9" w15:restartNumberingAfterBreak="0">
+    <w:nsid w:val="667F54CA"/>
+    <w:multiLevelType w:val="hybridMultilevel"/>
+    <w:tmpl w:val="A05EA3C4"/>
+    <w:lvl w:ilvl="0" w:tplc="0409000F">
+      <w:start w:val="1"/>
+      <w:numFmt w:val="decimal"/>
+      <w:lvlText w:val="%1."/>
+      <w:lvlJc w:val="left"/>
+      <w:pPr>
+        <w:ind w:left="720" w:hanging="360"/>
+      </w:pPr>
+      <w:rPr>
+        <w:rFonts w:hint="default"/>
+      </w:rPr>
+    </w:lvl>
+    <w:lvl w:ilvl="1" w:tplc="04090019" w:tentative="1">
+      <w:start w:val="1"/>
+      <w:numFmt w:val="lowerLetter"/>
+      <w:lvlText w:val="%2."/>
+      <w:lvlJc w:val="left"/>
+      <w:pPr>
+        <w:ind w:left="1440" w:hanging="360"/>
+      </w:pPr>
+    </w:lvl>
+    <w:lvl w:ilvl="2" w:tplc="0409001B" w:tentative="1">
+      <w:start w:val="1"/>
+      <w:numFmt w:val="lowerRoman"/>
+      <w:lvlText w:val="%3."/>
+      <w:lvlJc w:val="right"/>
+      <w:pPr>
+        <w:ind w:left="2160" w:hanging="180"/>
+      </w:pPr>
+    </w:lvl>
+    <w:lvl w:ilvl="3" w:tplc="0409000F" w:tentative="1">
+      <w:start w:val="1"/>
+      <w:numFmt w:val="decimal"/>
+      <w:lvlText w:val="%4."/>
+      <w:lvlJc w:val="left"/>
+      <w:pPr>
+        <w:ind w:left="2880" w:hanging="360"/>
+      </w:pPr>
+    </w:lvl>
+    <w:lvl w:ilvl="4" w:tplc="04090019" w:tentative="1">
+      <w:start w:val="1"/>
+      <w:numFmt w:val="lowerLetter"/>
+      <w:lvlText w:val="%5."/>
+      <w:lvlJc w:val="left"/>
+      <w:pPr>
+        <w:ind w:left="3600" w:hanging="360"/>
+      </w:pPr>
+    </w:lvl>
+    <w:lvl w:ilvl="5" w:tplc="0409001B" w:tentative="1">
+      <w:start w:val="1"/>
+      <w:numFmt w:val="lowerRoman"/>
+      <w:lvlText w:val="%6."/>
+      <w:lvlJc w:val="right"/>
+      <w:pPr>
+        <w:ind w:left="4320" w:hanging="180"/>
+      </w:pPr>
+    </w:lvl>
+    <w:lvl w:ilvl="6" w:tplc="0409000F" w:tentative="1">
+      <w:start w:val="1"/>
+      <w:numFmt w:val="decimal"/>
+      <w:lvlText w:val="%7."/>
+      <w:lvlJc w:val="left"/>
+      <w:pPr>
+        <w:ind w:left="5040" w:hanging="360"/>
+      </w:pPr>
+    </w:lvl>
+    <w:lvl w:ilvl="7" w:tplc="04090019" w:tentative="1">
+      <w:start w:val="1"/>
+      <w:numFmt w:val="lowerLetter"/>
+      <w:lvlText w:val="%8."/>
+      <w:lvlJc w:val="left"/>
+      <w:pPr>
+        <w:ind w:left="5760" w:hanging="360"/>
+      </w:pPr>
+    </w:lvl>
+    <w:lvl w:ilvl="8" w:tplc="0409001B" w:tentative="1">
+      <w:start w:val="1"/>
+      <w:numFmt w:val="lowerRoman"/>
+      <w:lvlText w:val="%9."/>
+      <w:lvlJc w:val="right"/>
+      <w:pPr>
+        <w:ind w:left="6480" w:hanging="180"/>
+      </w:pPr>
+    </w:lvl>
+  </w:abstractNum>
+  <w:abstractNum w:abstractNumId="10" w15:restartNumberingAfterBreak="0">
     <w:nsid w:val="67A61ED6"/>
     <w:multiLevelType w:val="hybridMultilevel"/>
     <w:tmpl w:val="62AA8C48"/>
@@ -2358,7 +2635,7 @@
       </w:pPr>
     </w:lvl>
   </w:abstractNum>
-  <w:abstractNum w:abstractNumId="9" w15:restartNumberingAfterBreak="0">
+  <w:abstractNum w:abstractNumId="11" w15:restartNumberingAfterBreak="0">
     <w:nsid w:val="6B8E0463"/>
     <w:multiLevelType w:val="hybridMultilevel"/>
     <w:tmpl w:val="E64EBFF8"/>
@@ -2447,7 +2724,7 @@
       </w:pPr>
     </w:lvl>
   </w:abstractNum>
-  <w:abstractNum w:abstractNumId="10" w15:restartNumberingAfterBreak="0">
+  <w:abstractNum w:abstractNumId="12" w15:restartNumberingAfterBreak="0">
     <w:nsid w:val="7CEC4AC8"/>
     <w:multiLevelType w:val="hybridMultilevel"/>
     <w:tmpl w:val="5CA24F0C"/>
@@ -2534,37 +2811,43 @@
     </w:lvl>
   </w:abstractNum>
   <w:num w:numId="1" w16cid:durableId="1246769840">
-    <w:abstractNumId w:val="2"/>
+    <w:abstractNumId w:val="3"/>
   </w:num>
   <w:num w:numId="2" w16cid:durableId="297876133">
-    <w:abstractNumId w:val="10"/>
+    <w:abstractNumId w:val="12"/>
   </w:num>
   <w:num w:numId="3" w16cid:durableId="803736526">
-    <w:abstractNumId w:val="1"/>
+    <w:abstractNumId w:val="2"/>
   </w:num>
   <w:num w:numId="4" w16cid:durableId="1888447326">
     <w:abstractNumId w:val="0"/>
   </w:num>
   <w:num w:numId="5" w16cid:durableId="2034916420">
+    <w:abstractNumId w:val="7"/>
+  </w:num>
+  <w:num w:numId="6" w16cid:durableId="1459490050">
+    <w:abstractNumId w:val="8"/>
+  </w:num>
+  <w:num w:numId="7" w16cid:durableId="1011949737">
+    <w:abstractNumId w:val="10"/>
+  </w:num>
+  <w:num w:numId="8" w16cid:durableId="361177521">
     <w:abstractNumId w:val="6"/>
   </w:num>
-  <w:num w:numId="6" w16cid:durableId="1459490050">
-    <w:abstractNumId w:val="7"/>
-  </w:num>
-  <w:num w:numId="7" w16cid:durableId="1011949737">
-    <w:abstractNumId w:val="8"/>
-  </w:num>
-  <w:num w:numId="8" w16cid:durableId="361177521">
+  <w:num w:numId="9" w16cid:durableId="1460609898">
     <w:abstractNumId w:val="5"/>
   </w:num>
-  <w:num w:numId="9" w16cid:durableId="1460609898">
+  <w:num w:numId="10" w16cid:durableId="152305725">
     <w:abstractNumId w:val="4"/>
   </w:num>
-  <w:num w:numId="10" w16cid:durableId="152305725">
-    <w:abstractNumId w:val="3"/>
+  <w:num w:numId="11" w16cid:durableId="944192905">
+    <w:abstractNumId w:val="11"/>
   </w:num>
-  <w:num w:numId="11" w16cid:durableId="944192905">
+  <w:num w:numId="12" w16cid:durableId="367293439">
     <w:abstractNumId w:val="9"/>
+  </w:num>
+  <w:num w:numId="13" w16cid:durableId="872040164">
+    <w:abstractNumId w:val="1"/>
   </w:num>
 </w:numbering>
 </file>

</xml_diff>